<commit_message>
data query untuk backend (update)
menambahkan author
melengkapi skema
</commit_message>
<xml_diff>
--- a/Database/data query backend.docx
+++ b/Database/data query backend.docx
@@ -2,6 +2,61 @@
 <file path=word/document.xml><?xml version="1.0" encoding="utf-8"?>
 <w:document xmlns:wpc="http://schemas.microsoft.com/office/word/2010/wordprocessingCanvas" xmlns:cx="http://schemas.microsoft.com/office/drawing/2014/chartex" xmlns:mc="http://schemas.openxmlformats.org/markup-compatibility/2006" xmlns:o="urn:schemas-microsoft-com:office:office" xmlns:r="http://schemas.openxmlformats.org/officeDocument/2006/relationships" xmlns:m="http://schemas.openxmlformats.org/officeDocument/2006/math" xmlns:v="urn:schemas-microsoft-com:vml" xmlns:wp14="http://schemas.microsoft.com/office/word/2010/wordprocessingDrawing" xmlns:wp="http://schemas.openxmlformats.org/drawingml/2006/wordprocessingDrawing" xmlns:w10="urn:schemas-microsoft-com:office:word" xmlns:w="http://schemas.openxmlformats.org/wordprocessingml/2006/main" xmlns:w14="http://schemas.microsoft.com/office/word/2010/wordml" xmlns:w15="http://schemas.microsoft.com/office/word/2012/wordml" xmlns:w16se="http://schemas.microsoft.com/office/word/2015/wordml/symex" xmlns:wpg="http://schemas.microsoft.com/office/word/2010/wordprocessingGroup" xmlns:wpi="http://schemas.microsoft.com/office/word/2010/wordprocessingInk" xmlns:wne="http://schemas.microsoft.com/office/word/2006/wordml" xmlns:wps="http://schemas.microsoft.com/office/word/2010/wordprocessingShape" mc:Ignorable="w14 w15 w16se wp14">
   <w:body>
+    <w:p>
+      <w:pPr>
+        <w:spacing w:after="0" w:line="240" w:lineRule="auto"/>
+        <w:rPr>
+          <w:b/>
+          <w:sz w:val="28"/>
+        </w:rPr>
+      </w:pPr>
+      <w:r>
+        <w:rPr>
+          <w:b/>
+          <w:sz w:val="28"/>
+        </w:rPr>
+        <w:t xml:space="preserve">Author : </w:t>
+      </w:r>
+      <w:r>
+        <w:rPr>
+          <w:b/>
+          <w:sz w:val="28"/>
+        </w:rPr>
+        <w:t>Fadhlan Ariq M dan Nurindah Yuniarti</w:t>
+      </w:r>
+      <w:bookmarkStart w:id="0" w:name="_GoBack"/>
+      <w:bookmarkEnd w:id="0"/>
+    </w:p>
+    <w:p>
+      <w:pPr>
+        <w:spacing w:after="0" w:line="240" w:lineRule="auto"/>
+        <w:rPr>
+          <w:b/>
+          <w:sz w:val="28"/>
+        </w:rPr>
+      </w:pPr>
+    </w:p>
+    <w:p>
+      <w:pPr>
+        <w:pStyle w:val="ListParagraph"/>
+        <w:numPr>
+          <w:ilvl w:val="0"/>
+          <w:numId w:val="3"/>
+        </w:numPr>
+        <w:spacing w:after="0" w:line="240" w:lineRule="auto"/>
+        <w:rPr>
+          <w:b/>
+          <w:sz w:val="28"/>
+        </w:rPr>
+      </w:pPr>
+      <w:r>
+        <w:rPr>
+          <w:b/>
+          <w:sz w:val="28"/>
+        </w:rPr>
+        <w:t xml:space="preserve">Skema database </w:t>
+      </w:r>
+    </w:p>
     <w:p>
       <w:pPr>
         <w:pStyle w:val="ListParagraph"/>
@@ -58,6 +113,190 @@
     </w:p>
     <w:p>
       <w:pPr>
+        <w:pStyle w:val="ListParagraph"/>
+        <w:spacing w:after="0" w:line="240" w:lineRule="auto"/>
+        <w:rPr>
+          <w:sz w:val="28"/>
+        </w:rPr>
+      </w:pPr>
+      <w:r>
+        <w:rPr>
+          <w:sz w:val="28"/>
+        </w:rPr>
+        <w:t>Keterangan :</w:t>
+      </w:r>
+    </w:p>
+    <w:tbl>
+      <w:tblPr>
+        <w:tblStyle w:val="TableGrid"/>
+        <w:tblW w:w="0" w:type="auto"/>
+        <w:tblInd w:w="720" w:type="dxa"/>
+        <w:tblLook w:val="04A0" w:firstRow="1" w:lastRow="0" w:firstColumn="1" w:lastColumn="0" w:noHBand="0" w:noVBand="1"/>
+      </w:tblPr>
+      <w:tblGrid>
+        <w:gridCol w:w="2780"/>
+        <w:gridCol w:w="3012"/>
+        <w:gridCol w:w="2838"/>
+      </w:tblGrid>
+      <w:tr>
+        <w:tc>
+          <w:tcPr>
+            <w:tcW w:w="3116" w:type="dxa"/>
+          </w:tcPr>
+          <w:p>
+            <w:pPr>
+              <w:pStyle w:val="ListParagraph"/>
+              <w:ind w:left="0"/>
+              <w:jc w:val="center"/>
+              <w:rPr>
+                <w:b/>
+                <w:sz w:val="28"/>
+              </w:rPr>
+            </w:pPr>
+            <w:r>
+              <w:rPr>
+                <w:b/>
+                <w:sz w:val="28"/>
+              </w:rPr>
+              <w:t>Nama tabel</w:t>
+            </w:r>
+          </w:p>
+        </w:tc>
+        <w:tc>
+          <w:tcPr>
+            <w:tcW w:w="3117" w:type="dxa"/>
+          </w:tcPr>
+          <w:p>
+            <w:pPr>
+              <w:pStyle w:val="ListParagraph"/>
+              <w:ind w:left="0"/>
+              <w:jc w:val="center"/>
+              <w:rPr>
+                <w:b/>
+                <w:sz w:val="28"/>
+              </w:rPr>
+            </w:pPr>
+            <w:r>
+              <w:rPr>
+                <w:b/>
+                <w:sz w:val="28"/>
+              </w:rPr>
+              <w:t>Nama atribut</w:t>
+            </w:r>
+          </w:p>
+        </w:tc>
+        <w:tc>
+          <w:tcPr>
+            <w:tcW w:w="3117" w:type="dxa"/>
+          </w:tcPr>
+          <w:p>
+            <w:pPr>
+              <w:pStyle w:val="ListParagraph"/>
+              <w:ind w:left="0"/>
+              <w:jc w:val="center"/>
+              <w:rPr>
+                <w:b/>
+                <w:sz w:val="28"/>
+              </w:rPr>
+            </w:pPr>
+            <w:r>
+              <w:rPr>
+                <w:b/>
+                <w:sz w:val="28"/>
+              </w:rPr>
+              <w:t>keterangan</w:t>
+            </w:r>
+          </w:p>
+        </w:tc>
+      </w:tr>
+      <w:tr>
+        <w:tc>
+          <w:tcPr>
+            <w:tcW w:w="3116" w:type="dxa"/>
+          </w:tcPr>
+          <w:p>
+            <w:pPr>
+              <w:pStyle w:val="ListParagraph"/>
+              <w:ind w:left="0"/>
+              <w:rPr>
+                <w:sz w:val="28"/>
+              </w:rPr>
+            </w:pPr>
+            <w:r>
+              <w:rPr>
+                <w:sz w:val="28"/>
+              </w:rPr>
+              <w:t>Traveller</w:t>
+            </w:r>
+          </w:p>
+        </w:tc>
+        <w:tc>
+          <w:tcPr>
+            <w:tcW w:w="3117" w:type="dxa"/>
+          </w:tcPr>
+          <w:p>
+            <w:pPr>
+              <w:rPr>
+                <w:b/>
+                <w:sz w:val="28"/>
+              </w:rPr>
+            </w:pPr>
+            <w:r>
+              <w:rPr>
+                <w:sz w:val="28"/>
+              </w:rPr>
+              <w:t>traveller_username,</w:t>
+            </w:r>
+            <w:r>
+              <w:rPr>
+                <w:b/>
+                <w:sz w:val="28"/>
+              </w:rPr>
+              <w:t xml:space="preserve"> </w:t>
+            </w:r>
+            <w:r>
+              <w:rPr>
+                <w:sz w:val="28"/>
+              </w:rPr>
+              <w:t>traveller_email, traveller_password, traveller_fullname, traveller_address</w:t>
+            </w:r>
+          </w:p>
+        </w:tc>
+        <w:tc>
+          <w:tcPr>
+            <w:tcW w:w="3117" w:type="dxa"/>
+          </w:tcPr>
+          <w:p>
+            <w:pPr>
+              <w:pStyle w:val="ListParagraph"/>
+              <w:ind w:left="0"/>
+              <w:rPr>
+                <w:b/>
+                <w:sz w:val="28"/>
+              </w:rPr>
+            </w:pPr>
+            <w:r>
+              <w:rPr>
+                <w:sz w:val="28"/>
+              </w:rPr>
+              <w:t>Primary key</w:t>
+            </w:r>
+          </w:p>
+        </w:tc>
+      </w:tr>
+    </w:tbl>
+    <w:p>
+      <w:pPr>
+        <w:pStyle w:val="ListParagraph"/>
+        <w:spacing w:after="0" w:line="240" w:lineRule="auto"/>
+        <w:rPr>
+          <w:b/>
+          <w:sz w:val="28"/>
+        </w:rPr>
+      </w:pPr>
+    </w:p>
+    <w:p>
+      <w:pPr>
         <w:spacing w:after="0" w:line="240" w:lineRule="auto"/>
         <w:rPr>
           <w:b/>
@@ -154,6 +393,315 @@
     </w:p>
     <w:p>
       <w:pPr>
+        <w:pStyle w:val="ListParagraph"/>
+        <w:spacing w:after="0" w:line="240" w:lineRule="auto"/>
+        <w:rPr>
+          <w:sz w:val="28"/>
+        </w:rPr>
+      </w:pPr>
+      <w:r>
+        <w:rPr>
+          <w:sz w:val="28"/>
+        </w:rPr>
+        <w:t>Keterangan :</w:t>
+      </w:r>
+    </w:p>
+    <w:tbl>
+      <w:tblPr>
+        <w:tblStyle w:val="TableGrid"/>
+        <w:tblW w:w="0" w:type="auto"/>
+        <w:tblInd w:w="720" w:type="dxa"/>
+        <w:tblLook w:val="04A0" w:firstRow="1" w:lastRow="0" w:firstColumn="1" w:lastColumn="0" w:noHBand="0" w:noVBand="1"/>
+      </w:tblPr>
+      <w:tblGrid>
+        <w:gridCol w:w="2753"/>
+        <w:gridCol w:w="2642"/>
+        <w:gridCol w:w="3235"/>
+      </w:tblGrid>
+      <w:tr>
+        <w:tc>
+          <w:tcPr>
+            <w:tcW w:w="2753" w:type="dxa"/>
+          </w:tcPr>
+          <w:p>
+            <w:pPr>
+              <w:pStyle w:val="ListParagraph"/>
+              <w:ind w:left="0"/>
+              <w:jc w:val="center"/>
+              <w:rPr>
+                <w:b/>
+                <w:sz w:val="28"/>
+              </w:rPr>
+            </w:pPr>
+            <w:r>
+              <w:rPr>
+                <w:b/>
+                <w:sz w:val="28"/>
+              </w:rPr>
+              <w:t>Nama tabel</w:t>
+            </w:r>
+          </w:p>
+        </w:tc>
+        <w:tc>
+          <w:tcPr>
+            <w:tcW w:w="2642" w:type="dxa"/>
+          </w:tcPr>
+          <w:p>
+            <w:pPr>
+              <w:pStyle w:val="ListParagraph"/>
+              <w:ind w:left="0"/>
+              <w:jc w:val="center"/>
+              <w:rPr>
+                <w:b/>
+                <w:sz w:val="28"/>
+              </w:rPr>
+            </w:pPr>
+            <w:r>
+              <w:rPr>
+                <w:b/>
+                <w:sz w:val="28"/>
+              </w:rPr>
+              <w:t>Nama atribut</w:t>
+            </w:r>
+          </w:p>
+        </w:tc>
+        <w:tc>
+          <w:tcPr>
+            <w:tcW w:w="3235" w:type="dxa"/>
+          </w:tcPr>
+          <w:p>
+            <w:pPr>
+              <w:pStyle w:val="ListParagraph"/>
+              <w:ind w:left="0"/>
+              <w:jc w:val="center"/>
+              <w:rPr>
+                <w:b/>
+                <w:sz w:val="28"/>
+              </w:rPr>
+            </w:pPr>
+            <w:r>
+              <w:rPr>
+                <w:b/>
+                <w:sz w:val="28"/>
+              </w:rPr>
+              <w:t>keterangan</w:t>
+            </w:r>
+          </w:p>
+        </w:tc>
+      </w:tr>
+      <w:tr>
+        <w:tc>
+          <w:tcPr>
+            <w:tcW w:w="2753" w:type="dxa"/>
+          </w:tcPr>
+          <w:p>
+            <w:pPr>
+              <w:pStyle w:val="ListParagraph"/>
+              <w:ind w:left="0"/>
+              <w:rPr>
+                <w:sz w:val="28"/>
+              </w:rPr>
+            </w:pPr>
+            <w:r>
+              <w:rPr>
+                <w:sz w:val="28"/>
+              </w:rPr>
+              <w:t>Event</w:t>
+            </w:r>
+          </w:p>
+        </w:tc>
+        <w:tc>
+          <w:tcPr>
+            <w:tcW w:w="2642" w:type="dxa"/>
+          </w:tcPr>
+          <w:p>
+            <w:pPr>
+              <w:pStyle w:val="ListParagraph"/>
+              <w:ind w:left="0"/>
+              <w:rPr>
+                <w:i/>
+                <w:sz w:val="28"/>
+              </w:rPr>
+            </w:pPr>
+            <w:r>
+              <w:rPr>
+                <w:sz w:val="28"/>
+              </w:rPr>
+              <w:t>traveller_username</w:t>
+            </w:r>
+            <w:r>
+              <w:rPr>
+                <w:i/>
+                <w:sz w:val="28"/>
+              </w:rPr>
+              <w:t>,</w:t>
+            </w:r>
+          </w:p>
+          <w:p>
+            <w:pPr>
+              <w:pStyle w:val="ListParagraph"/>
+              <w:ind w:left="0"/>
+              <w:rPr>
+                <w:sz w:val="28"/>
+              </w:rPr>
+            </w:pPr>
+            <w:r>
+              <w:rPr>
+                <w:sz w:val="28"/>
+              </w:rPr>
+              <w:t>location_id,</w:t>
+            </w:r>
+          </w:p>
+          <w:p>
+            <w:pPr>
+              <w:pStyle w:val="ListParagraph"/>
+              <w:ind w:left="0"/>
+              <w:rPr>
+                <w:sz w:val="28"/>
+              </w:rPr>
+            </w:pPr>
+            <w:r>
+              <w:rPr>
+                <w:sz w:val="28"/>
+              </w:rPr>
+              <w:t>Loc_location_id,</w:t>
+            </w:r>
+          </w:p>
+          <w:p>
+            <w:pPr>
+              <w:pStyle w:val="ListParagraph"/>
+              <w:ind w:left="0"/>
+              <w:rPr>
+                <w:sz w:val="28"/>
+              </w:rPr>
+            </w:pPr>
+            <w:r>
+              <w:rPr>
+                <w:sz w:val="28"/>
+              </w:rPr>
+              <w:t xml:space="preserve">event_id, </w:t>
+            </w:r>
+          </w:p>
+          <w:p>
+            <w:pPr>
+              <w:pStyle w:val="ListParagraph"/>
+              <w:ind w:left="0"/>
+              <w:rPr>
+                <w:sz w:val="28"/>
+              </w:rPr>
+            </w:pPr>
+            <w:r>
+              <w:rPr>
+                <w:sz w:val="28"/>
+              </w:rPr>
+              <w:t>event_name, start_event,</w:t>
+            </w:r>
+          </w:p>
+          <w:p>
+            <w:pPr>
+              <w:pStyle w:val="ListParagraph"/>
+              <w:ind w:left="0"/>
+              <w:rPr>
+                <w:b/>
+                <w:sz w:val="28"/>
+              </w:rPr>
+            </w:pPr>
+            <w:r>
+              <w:rPr>
+                <w:sz w:val="28"/>
+              </w:rPr>
+              <w:t>end_event, note</w:t>
+            </w:r>
+          </w:p>
+        </w:tc>
+        <w:tc>
+          <w:tcPr>
+            <w:tcW w:w="3235" w:type="dxa"/>
+          </w:tcPr>
+          <w:p>
+            <w:pPr>
+              <w:pStyle w:val="ListParagraph"/>
+              <w:ind w:left="0"/>
+              <w:rPr>
+                <w:sz w:val="28"/>
+              </w:rPr>
+            </w:pPr>
+            <w:r>
+              <w:rPr>
+                <w:sz w:val="28"/>
+              </w:rPr>
+              <w:t>Primary key</w:t>
+            </w:r>
+            <w:r>
+              <w:rPr>
+                <w:sz w:val="28"/>
+              </w:rPr>
+              <w:t>, foreign key</w:t>
+            </w:r>
+          </w:p>
+          <w:p>
+            <w:pPr>
+              <w:pStyle w:val="ListParagraph"/>
+              <w:tabs>
+                <w:tab w:val="left" w:pos="1606"/>
+              </w:tabs>
+              <w:ind w:left="0"/>
+              <w:rPr>
+                <w:sz w:val="28"/>
+              </w:rPr>
+            </w:pPr>
+            <w:r>
+              <w:rPr>
+                <w:sz w:val="28"/>
+              </w:rPr>
+              <w:t>Primary key, foreign key</w:t>
+            </w:r>
+          </w:p>
+          <w:p>
+            <w:pPr>
+              <w:pStyle w:val="ListParagraph"/>
+              <w:ind w:left="0"/>
+              <w:rPr>
+                <w:sz w:val="28"/>
+              </w:rPr>
+            </w:pPr>
+            <w:r>
+              <w:rPr>
+                <w:sz w:val="28"/>
+              </w:rPr>
+              <w:t>Primary key, foreign key</w:t>
+            </w:r>
+          </w:p>
+          <w:p>
+            <w:pPr>
+              <w:pStyle w:val="ListParagraph"/>
+              <w:ind w:left="0"/>
+              <w:rPr>
+                <w:b/>
+                <w:sz w:val="28"/>
+              </w:rPr>
+            </w:pPr>
+            <w:r>
+              <w:rPr>
+                <w:sz w:val="28"/>
+              </w:rPr>
+              <w:t>Primary key</w:t>
+            </w:r>
+          </w:p>
+        </w:tc>
+      </w:tr>
+    </w:tbl>
+    <w:p>
+      <w:pPr>
+        <w:pStyle w:val="ListParagraph"/>
+        <w:spacing w:after="0" w:line="240" w:lineRule="auto"/>
+        <w:rPr>
+          <w:sz w:val="28"/>
+        </w:rPr>
+      </w:pPr>
+    </w:p>
+    <w:p>
+      <w:pPr>
         <w:spacing w:after="0" w:line="240" w:lineRule="auto"/>
         <w:rPr>
           <w:b/>
@@ -225,6 +773,249 @@
     </w:p>
     <w:p>
       <w:pPr>
+        <w:pStyle w:val="ListParagraph"/>
+        <w:spacing w:after="0" w:line="240" w:lineRule="auto"/>
+        <w:rPr>
+          <w:sz w:val="28"/>
+        </w:rPr>
+      </w:pPr>
+      <w:r>
+        <w:rPr>
+          <w:sz w:val="28"/>
+        </w:rPr>
+        <w:t>Keterangan :</w:t>
+      </w:r>
+    </w:p>
+    <w:tbl>
+      <w:tblPr>
+        <w:tblStyle w:val="TableGrid"/>
+        <w:tblW w:w="0" w:type="auto"/>
+        <w:tblInd w:w="720" w:type="dxa"/>
+        <w:tblLook w:val="04A0" w:firstRow="1" w:lastRow="0" w:firstColumn="1" w:lastColumn="0" w:noHBand="0" w:noVBand="1"/>
+      </w:tblPr>
+      <w:tblGrid>
+        <w:gridCol w:w="2821"/>
+        <w:gridCol w:w="2933"/>
+        <w:gridCol w:w="2876"/>
+      </w:tblGrid>
+      <w:tr>
+        <w:tc>
+          <w:tcPr>
+            <w:tcW w:w="3116" w:type="dxa"/>
+          </w:tcPr>
+          <w:p>
+            <w:pPr>
+              <w:pStyle w:val="ListParagraph"/>
+              <w:ind w:left="0"/>
+              <w:jc w:val="center"/>
+              <w:rPr>
+                <w:b/>
+                <w:sz w:val="28"/>
+              </w:rPr>
+            </w:pPr>
+            <w:r>
+              <w:rPr>
+                <w:b/>
+                <w:sz w:val="28"/>
+              </w:rPr>
+              <w:t>Nama tabel</w:t>
+            </w:r>
+          </w:p>
+        </w:tc>
+        <w:tc>
+          <w:tcPr>
+            <w:tcW w:w="3117" w:type="dxa"/>
+          </w:tcPr>
+          <w:p>
+            <w:pPr>
+              <w:pStyle w:val="ListParagraph"/>
+              <w:ind w:left="0"/>
+              <w:jc w:val="center"/>
+              <w:rPr>
+                <w:b/>
+                <w:sz w:val="28"/>
+              </w:rPr>
+            </w:pPr>
+            <w:r>
+              <w:rPr>
+                <w:b/>
+                <w:sz w:val="28"/>
+              </w:rPr>
+              <w:t>Nama atribut</w:t>
+            </w:r>
+          </w:p>
+        </w:tc>
+        <w:tc>
+          <w:tcPr>
+            <w:tcW w:w="3117" w:type="dxa"/>
+          </w:tcPr>
+          <w:p>
+            <w:pPr>
+              <w:pStyle w:val="ListParagraph"/>
+              <w:ind w:left="0"/>
+              <w:jc w:val="center"/>
+              <w:rPr>
+                <w:b/>
+                <w:sz w:val="28"/>
+              </w:rPr>
+            </w:pPr>
+            <w:r>
+              <w:rPr>
+                <w:b/>
+                <w:sz w:val="28"/>
+              </w:rPr>
+              <w:t>keterangan</w:t>
+            </w:r>
+          </w:p>
+        </w:tc>
+      </w:tr>
+      <w:tr>
+        <w:tc>
+          <w:tcPr>
+            <w:tcW w:w="3116" w:type="dxa"/>
+          </w:tcPr>
+          <w:p>
+            <w:pPr>
+              <w:pStyle w:val="ListParagraph"/>
+              <w:ind w:left="0"/>
+              <w:rPr>
+                <w:sz w:val="28"/>
+              </w:rPr>
+            </w:pPr>
+            <w:r>
+              <w:rPr>
+                <w:sz w:val="28"/>
+              </w:rPr>
+              <w:t>Location</w:t>
+            </w:r>
+          </w:p>
+        </w:tc>
+        <w:tc>
+          <w:tcPr>
+            <w:tcW w:w="3117" w:type="dxa"/>
+          </w:tcPr>
+          <w:p>
+            <w:pPr>
+              <w:pStyle w:val="ListParagraph"/>
+              <w:ind w:left="0"/>
+              <w:rPr>
+                <w:sz w:val="28"/>
+                <w:szCs w:val="40"/>
+              </w:rPr>
+            </w:pPr>
+            <w:r>
+              <w:rPr>
+                <w:sz w:val="28"/>
+                <w:szCs w:val="40"/>
+                <w:u w:val="single"/>
+              </w:rPr>
+              <w:t>location_id</w:t>
+            </w:r>
+            <w:r>
+              <w:rPr>
+                <w:sz w:val="28"/>
+                <w:szCs w:val="40"/>
+              </w:rPr>
+              <w:t xml:space="preserve">, </w:t>
+            </w:r>
+          </w:p>
+          <w:p>
+            <w:pPr>
+              <w:pStyle w:val="ListParagraph"/>
+              <w:ind w:left="0"/>
+              <w:rPr>
+                <w:sz w:val="28"/>
+                <w:szCs w:val="40"/>
+              </w:rPr>
+            </w:pPr>
+            <w:r>
+              <w:rPr>
+                <w:sz w:val="28"/>
+                <w:szCs w:val="40"/>
+              </w:rPr>
+              <w:t xml:space="preserve">latitude, </w:t>
+            </w:r>
+          </w:p>
+          <w:p>
+            <w:pPr>
+              <w:pStyle w:val="ListParagraph"/>
+              <w:ind w:left="0"/>
+              <w:rPr>
+                <w:b/>
+                <w:sz w:val="28"/>
+              </w:rPr>
+            </w:pPr>
+            <w:r>
+              <w:rPr>
+                <w:sz w:val="28"/>
+                <w:szCs w:val="40"/>
+              </w:rPr>
+              <w:t>longtitude</w:t>
+            </w:r>
+            <w:r>
+              <w:rPr>
+                <w:sz w:val="28"/>
+                <w:szCs w:val="40"/>
+                <w:u w:val="single"/>
+              </w:rPr>
+              <w:t xml:space="preserve">, </w:t>
+            </w:r>
+            <w:r>
+              <w:rPr>
+                <w:sz w:val="28"/>
+                <w:szCs w:val="40"/>
+              </w:rPr>
+              <w:t>location_name</w:t>
+            </w:r>
+          </w:p>
+        </w:tc>
+        <w:tc>
+          <w:tcPr>
+            <w:tcW w:w="3117" w:type="dxa"/>
+          </w:tcPr>
+          <w:p>
+            <w:pPr>
+              <w:pStyle w:val="ListParagraph"/>
+              <w:ind w:left="0"/>
+              <w:rPr>
+                <w:b/>
+                <w:sz w:val="28"/>
+              </w:rPr>
+            </w:pPr>
+            <w:r>
+              <w:rPr>
+                <w:sz w:val="28"/>
+              </w:rPr>
+              <w:t>Primary key</w:t>
+            </w:r>
+          </w:p>
+        </w:tc>
+      </w:tr>
+    </w:tbl>
+    <w:p>
+      <w:pPr>
+        <w:pStyle w:val="ListParagraph"/>
+        <w:spacing w:after="0" w:line="240" w:lineRule="auto"/>
+        <w:rPr>
+          <w:b/>
+          <w:sz w:val="28"/>
+          <w:szCs w:val="40"/>
+        </w:rPr>
+      </w:pPr>
+    </w:p>
+    <w:p>
+      <w:pPr>
+        <w:pStyle w:val="ListParagraph"/>
+        <w:spacing w:after="0" w:line="240" w:lineRule="auto"/>
+        <w:rPr>
+          <w:b/>
+          <w:sz w:val="28"/>
+          <w:szCs w:val="40"/>
+        </w:rPr>
+      </w:pPr>
+    </w:p>
+    <w:p>
+      <w:pPr>
         <w:spacing w:after="0" w:line="240" w:lineRule="auto"/>
         <w:rPr>
           <w:b/>
@@ -253,6 +1044,7 @@
           <w:sz w:val="28"/>
           <w:szCs w:val="40"/>
         </w:rPr>
+        <w:lastRenderedPageBreak/>
         <w:t>Travel (</w:t>
       </w:r>
       <w:r>
@@ -323,6 +1115,187 @@
         </w:rPr>
         <w:t>)</w:t>
       </w:r>
+    </w:p>
+    <w:p>
+      <w:pPr>
+        <w:pStyle w:val="ListParagraph"/>
+        <w:spacing w:after="0" w:line="240" w:lineRule="auto"/>
+        <w:rPr>
+          <w:sz w:val="28"/>
+        </w:rPr>
+      </w:pPr>
+      <w:r>
+        <w:rPr>
+          <w:sz w:val="28"/>
+        </w:rPr>
+        <w:t>Keterangan :</w:t>
+      </w:r>
+    </w:p>
+    <w:tbl>
+      <w:tblPr>
+        <w:tblStyle w:val="TableGrid"/>
+        <w:tblW w:w="0" w:type="auto"/>
+        <w:tblInd w:w="720" w:type="dxa"/>
+        <w:tblLook w:val="04A0" w:firstRow="1" w:lastRow="0" w:firstColumn="1" w:lastColumn="0" w:noHBand="0" w:noVBand="1"/>
+      </w:tblPr>
+      <w:tblGrid>
+        <w:gridCol w:w="2745"/>
+        <w:gridCol w:w="3035"/>
+        <w:gridCol w:w="2850"/>
+      </w:tblGrid>
+      <w:tr>
+        <w:tc>
+          <w:tcPr>
+            <w:tcW w:w="3116" w:type="dxa"/>
+          </w:tcPr>
+          <w:p>
+            <w:pPr>
+              <w:pStyle w:val="ListParagraph"/>
+              <w:ind w:left="0"/>
+              <w:jc w:val="center"/>
+              <w:rPr>
+                <w:b/>
+                <w:sz w:val="28"/>
+              </w:rPr>
+            </w:pPr>
+            <w:r>
+              <w:rPr>
+                <w:b/>
+                <w:sz w:val="28"/>
+              </w:rPr>
+              <w:t>Nama tabel</w:t>
+            </w:r>
+          </w:p>
+        </w:tc>
+        <w:tc>
+          <w:tcPr>
+            <w:tcW w:w="3117" w:type="dxa"/>
+          </w:tcPr>
+          <w:p>
+            <w:pPr>
+              <w:pStyle w:val="ListParagraph"/>
+              <w:ind w:left="0"/>
+              <w:jc w:val="center"/>
+              <w:rPr>
+                <w:b/>
+                <w:sz w:val="28"/>
+              </w:rPr>
+            </w:pPr>
+            <w:r>
+              <w:rPr>
+                <w:b/>
+                <w:sz w:val="28"/>
+              </w:rPr>
+              <w:t>Nama atribut</w:t>
+            </w:r>
+          </w:p>
+        </w:tc>
+        <w:tc>
+          <w:tcPr>
+            <w:tcW w:w="3117" w:type="dxa"/>
+          </w:tcPr>
+          <w:p>
+            <w:pPr>
+              <w:pStyle w:val="ListParagraph"/>
+              <w:ind w:left="0"/>
+              <w:jc w:val="center"/>
+              <w:rPr>
+                <w:b/>
+                <w:sz w:val="28"/>
+              </w:rPr>
+            </w:pPr>
+            <w:r>
+              <w:rPr>
+                <w:b/>
+                <w:sz w:val="28"/>
+              </w:rPr>
+              <w:t>keterangan</w:t>
+            </w:r>
+          </w:p>
+        </w:tc>
+      </w:tr>
+      <w:tr>
+        <w:tc>
+          <w:tcPr>
+            <w:tcW w:w="3116" w:type="dxa"/>
+          </w:tcPr>
+          <w:p>
+            <w:pPr>
+              <w:pStyle w:val="ListParagraph"/>
+              <w:ind w:left="0"/>
+              <w:rPr>
+                <w:sz w:val="28"/>
+              </w:rPr>
+            </w:pPr>
+            <w:r>
+              <w:rPr>
+                <w:sz w:val="28"/>
+              </w:rPr>
+              <w:t>T</w:t>
+            </w:r>
+            <w:r>
+              <w:rPr>
+                <w:sz w:val="28"/>
+              </w:rPr>
+              <w:t>ravel</w:t>
+            </w:r>
+          </w:p>
+        </w:tc>
+        <w:tc>
+          <w:tcPr>
+            <w:tcW w:w="3117" w:type="dxa"/>
+          </w:tcPr>
+          <w:p>
+            <w:pPr>
+              <w:pStyle w:val="ListParagraph"/>
+              <w:ind w:left="0"/>
+              <w:rPr>
+                <w:b/>
+                <w:sz w:val="28"/>
+              </w:rPr>
+            </w:pPr>
+            <w:r>
+              <w:rPr>
+                <w:sz w:val="28"/>
+                <w:szCs w:val="40"/>
+              </w:rPr>
+              <w:t>traveller_username, location_id, Loc_location_id, event_id, transportation_code, depature_time</w:t>
+            </w:r>
+          </w:p>
+        </w:tc>
+        <w:tc>
+          <w:tcPr>
+            <w:tcW w:w="3117" w:type="dxa"/>
+          </w:tcPr>
+          <w:p>
+            <w:pPr>
+              <w:pStyle w:val="ListParagraph"/>
+              <w:ind w:left="0"/>
+              <w:rPr>
+                <w:b/>
+                <w:sz w:val="28"/>
+              </w:rPr>
+            </w:pPr>
+            <w:r>
+              <w:rPr>
+                <w:sz w:val="28"/>
+              </w:rPr>
+              <w:t>Primary key</w:t>
+            </w:r>
+          </w:p>
+        </w:tc>
+      </w:tr>
+    </w:tbl>
+    <w:p>
+      <w:pPr>
+        <w:pStyle w:val="ListParagraph"/>
+        <w:spacing w:after="0" w:line="240" w:lineRule="auto"/>
+        <w:rPr>
+          <w:b/>
+          <w:sz w:val="28"/>
+          <w:szCs w:val="40"/>
+        </w:rPr>
+      </w:pPr>
     </w:p>
     <w:p>
       <w:pPr>
@@ -367,6 +1340,14 @@
         <w:rPr>
           <w:sz w:val="28"/>
           <w:szCs w:val="40"/>
+          <w:u w:val="single"/>
+        </w:rPr>
+        <w:t>_code</w:t>
+      </w:r>
+      <w:r>
+        <w:rPr>
+          <w:sz w:val="28"/>
+          <w:szCs w:val="40"/>
         </w:rPr>
         <w:t>, transportation_name, transportation_speed</w:t>
       </w:r>
@@ -381,6 +1362,198 @@
     </w:p>
     <w:p>
       <w:pPr>
+        <w:pStyle w:val="ListParagraph"/>
+        <w:spacing w:after="0" w:line="240" w:lineRule="auto"/>
+        <w:rPr>
+          <w:sz w:val="28"/>
+        </w:rPr>
+      </w:pPr>
+      <w:r>
+        <w:rPr>
+          <w:sz w:val="28"/>
+        </w:rPr>
+        <w:t>Keterangan :</w:t>
+      </w:r>
+    </w:p>
+    <w:tbl>
+      <w:tblPr>
+        <w:tblStyle w:val="TableGrid"/>
+        <w:tblW w:w="0" w:type="auto"/>
+        <w:tblInd w:w="720" w:type="dxa"/>
+        <w:tblLook w:val="04A0" w:firstRow="1" w:lastRow="0" w:firstColumn="1" w:lastColumn="0" w:noHBand="0" w:noVBand="1"/>
+      </w:tblPr>
+      <w:tblGrid>
+        <w:gridCol w:w="2998"/>
+        <w:gridCol w:w="2997"/>
+        <w:gridCol w:w="2635"/>
+      </w:tblGrid>
+      <w:tr>
+        <w:tc>
+          <w:tcPr>
+            <w:tcW w:w="3116" w:type="dxa"/>
+          </w:tcPr>
+          <w:p>
+            <w:pPr>
+              <w:pStyle w:val="ListParagraph"/>
+              <w:ind w:left="0"/>
+              <w:jc w:val="center"/>
+              <w:rPr>
+                <w:b/>
+                <w:sz w:val="28"/>
+              </w:rPr>
+            </w:pPr>
+            <w:r>
+              <w:rPr>
+                <w:b/>
+                <w:sz w:val="28"/>
+              </w:rPr>
+              <w:t>Nama tabel</w:t>
+            </w:r>
+          </w:p>
+        </w:tc>
+        <w:tc>
+          <w:tcPr>
+            <w:tcW w:w="3117" w:type="dxa"/>
+          </w:tcPr>
+          <w:p>
+            <w:pPr>
+              <w:pStyle w:val="ListParagraph"/>
+              <w:ind w:left="0"/>
+              <w:jc w:val="center"/>
+              <w:rPr>
+                <w:b/>
+                <w:sz w:val="28"/>
+              </w:rPr>
+            </w:pPr>
+            <w:r>
+              <w:rPr>
+                <w:b/>
+                <w:sz w:val="28"/>
+              </w:rPr>
+              <w:t>Nama atribut</w:t>
+            </w:r>
+          </w:p>
+        </w:tc>
+        <w:tc>
+          <w:tcPr>
+            <w:tcW w:w="3117" w:type="dxa"/>
+          </w:tcPr>
+          <w:p>
+            <w:pPr>
+              <w:pStyle w:val="ListParagraph"/>
+              <w:ind w:left="0"/>
+              <w:jc w:val="center"/>
+              <w:rPr>
+                <w:b/>
+                <w:sz w:val="28"/>
+              </w:rPr>
+            </w:pPr>
+            <w:r>
+              <w:rPr>
+                <w:b/>
+                <w:sz w:val="28"/>
+              </w:rPr>
+              <w:t>keterangan</w:t>
+            </w:r>
+          </w:p>
+        </w:tc>
+      </w:tr>
+      <w:tr>
+        <w:tc>
+          <w:tcPr>
+            <w:tcW w:w="3116" w:type="dxa"/>
+          </w:tcPr>
+          <w:p>
+            <w:pPr>
+              <w:pStyle w:val="ListParagraph"/>
+              <w:ind w:left="0"/>
+              <w:rPr>
+                <w:sz w:val="28"/>
+              </w:rPr>
+            </w:pPr>
+            <w:r>
+              <w:rPr>
+                <w:sz w:val="28"/>
+              </w:rPr>
+              <w:t>Tra</w:t>
+            </w:r>
+            <w:r>
+              <w:rPr>
+                <w:sz w:val="28"/>
+              </w:rPr>
+              <w:t>nsportation_Mode</w:t>
+            </w:r>
+          </w:p>
+        </w:tc>
+        <w:tc>
+          <w:tcPr>
+            <w:tcW w:w="3117" w:type="dxa"/>
+          </w:tcPr>
+          <w:p>
+            <w:pPr>
+              <w:pStyle w:val="ListParagraph"/>
+              <w:ind w:left="0"/>
+              <w:rPr>
+                <w:b/>
+                <w:sz w:val="28"/>
+              </w:rPr>
+            </w:pPr>
+            <w:r>
+              <w:rPr>
+                <w:sz w:val="28"/>
+                <w:szCs w:val="40"/>
+              </w:rPr>
+              <w:t>T</w:t>
+            </w:r>
+            <w:r>
+              <w:rPr>
+                <w:sz w:val="28"/>
+                <w:szCs w:val="40"/>
+              </w:rPr>
+              <w:t>ransportation</w:t>
+            </w:r>
+            <w:r>
+              <w:rPr>
+                <w:sz w:val="28"/>
+                <w:szCs w:val="40"/>
+              </w:rPr>
+              <w:t>_code</w:t>
+            </w:r>
+            <w:r>
+              <w:rPr>
+                <w:sz w:val="28"/>
+                <w:szCs w:val="40"/>
+              </w:rPr>
+              <w:t>, transportation_name, transportation_speed</w:t>
+            </w:r>
+          </w:p>
+        </w:tc>
+        <w:tc>
+          <w:tcPr>
+            <w:tcW w:w="3117" w:type="dxa"/>
+          </w:tcPr>
+          <w:p>
+            <w:pPr>
+              <w:pStyle w:val="ListParagraph"/>
+              <w:ind w:left="0"/>
+              <w:rPr>
+                <w:b/>
+                <w:sz w:val="28"/>
+              </w:rPr>
+            </w:pPr>
+            <w:r>
+              <w:rPr>
+                <w:sz w:val="28"/>
+              </w:rPr>
+              <w:t>Primary key</w:t>
+            </w:r>
+          </w:p>
+        </w:tc>
+      </w:tr>
+    </w:tbl>
+    <w:p>
+      <w:pPr>
+        <w:pStyle w:val="ListParagraph"/>
         <w:spacing w:after="0" w:line="240" w:lineRule="auto"/>
         <w:rPr>
           <w:b/>
@@ -411,6 +1584,21 @@
     </w:p>
     <w:p>
       <w:pPr>
+        <w:spacing w:after="0" w:line="240" w:lineRule="auto"/>
+        <w:rPr>
+          <w:b/>
+          <w:sz w:val="28"/>
+          <w:szCs w:val="40"/>
+        </w:rPr>
+      </w:pPr>
+    </w:p>
+    <w:p>
+      <w:pPr>
+        <w:pStyle w:val="ListParagraph"/>
+        <w:numPr>
+          <w:ilvl w:val="0"/>
+          <w:numId w:val="3"/>
+        </w:numPr>
         <w:spacing w:after="0" w:line="240" w:lineRule="auto"/>
         <w:rPr>
           <w:b/>
@@ -502,6 +1690,7 @@
     </w:p>
     <w:p>
       <w:pPr>
+        <w:pStyle w:val="ListParagraph"/>
         <w:spacing w:after="0" w:line="240" w:lineRule="auto"/>
         <w:rPr>
           <w:sz w:val="28"/>
@@ -517,15 +1706,13 @@
           <w:szCs w:val="28"/>
         </w:rPr>
       </w:pPr>
-    </w:p>
-    <w:p>
-      <w:pPr>
-        <w:spacing w:after="0" w:line="240" w:lineRule="auto"/>
+      <w:r>
         <w:rPr>
           <w:sz w:val="28"/>
           <w:szCs w:val="28"/>
         </w:rPr>
-      </w:pPr>
+        <w:t xml:space="preserve">Keterangan : </w:t>
+      </w:r>
     </w:p>
     <w:p>
       <w:pPr>
@@ -544,15 +1731,13 @@
           <w:szCs w:val="28"/>
         </w:rPr>
       </w:pPr>
-    </w:p>
-    <w:p>
-      <w:pPr>
-        <w:spacing w:after="0" w:line="240" w:lineRule="auto"/>
+      <w:r>
         <w:rPr>
           <w:sz w:val="28"/>
           <w:szCs w:val="28"/>
         </w:rPr>
-      </w:pPr>
+        <w:t>Class-name : nama tabel</w:t>
+      </w:r>
     </w:p>
     <w:p>
       <w:pPr>
@@ -562,15 +1747,13 @@
           <w:szCs w:val="28"/>
         </w:rPr>
       </w:pPr>
-    </w:p>
-    <w:p>
-      <w:pPr>
-        <w:spacing w:after="0" w:line="240" w:lineRule="auto"/>
+      <w:r>
         <w:rPr>
           <w:sz w:val="28"/>
           <w:szCs w:val="28"/>
         </w:rPr>
-      </w:pPr>
+        <w:t>Class-attribute : nama attribut</w:t>
+      </w:r>
     </w:p>
     <w:p>
       <w:pPr>
@@ -580,24 +1763,20 @@
           <w:szCs w:val="28"/>
         </w:rPr>
       </w:pPr>
-    </w:p>
-    <w:p>
-      <w:pPr>
-        <w:spacing w:after="0" w:line="240" w:lineRule="auto"/>
+      <w:r>
         <w:rPr>
           <w:sz w:val="28"/>
           <w:szCs w:val="28"/>
         </w:rPr>
-      </w:pPr>
-    </w:p>
-    <w:p>
-      <w:pPr>
-        <w:spacing w:after="0" w:line="240" w:lineRule="auto"/>
+        <w:t>Attribut-</w:t>
+      </w:r>
+      <w:r>
         <w:rPr>
           <w:sz w:val="28"/>
           <w:szCs w:val="28"/>
         </w:rPr>
-      </w:pPr>
+        <w:t>value-from-object : isi dari suatu attribut yang berasal dari getter object.</w:t>
+      </w:r>
     </w:p>
     <w:p>
       <w:pPr>
@@ -630,6 +1809,51 @@
       <w:pPr>
         <w:spacing w:after="0" w:line="240" w:lineRule="auto"/>
         <w:rPr>
+          <w:sz w:val="28"/>
+          <w:szCs w:val="28"/>
+        </w:rPr>
+      </w:pPr>
+    </w:p>
+    <w:p>
+      <w:pPr>
+        <w:spacing w:after="0" w:line="240" w:lineRule="auto"/>
+        <w:rPr>
+          <w:sz w:val="28"/>
+          <w:szCs w:val="28"/>
+        </w:rPr>
+      </w:pPr>
+    </w:p>
+    <w:p>
+      <w:pPr>
+        <w:spacing w:after="0" w:line="240" w:lineRule="auto"/>
+        <w:rPr>
+          <w:sz w:val="28"/>
+          <w:szCs w:val="28"/>
+        </w:rPr>
+      </w:pPr>
+    </w:p>
+    <w:p>
+      <w:pPr>
+        <w:spacing w:after="0" w:line="240" w:lineRule="auto"/>
+        <w:rPr>
+          <w:sz w:val="28"/>
+          <w:szCs w:val="28"/>
+        </w:rPr>
+      </w:pPr>
+    </w:p>
+    <w:p>
+      <w:pPr>
+        <w:spacing w:after="0" w:line="240" w:lineRule="auto"/>
+        <w:rPr>
+          <w:sz w:val="28"/>
+          <w:szCs w:val="28"/>
+        </w:rPr>
+      </w:pPr>
+    </w:p>
+    <w:p>
+      <w:pPr>
+        <w:spacing w:after="0" w:line="240" w:lineRule="auto"/>
+        <w:rPr>
           <w:b/>
           <w:sz w:val="28"/>
           <w:szCs w:val="40"/>
@@ -638,6 +1862,11 @@
     </w:p>
     <w:p>
       <w:pPr>
+        <w:pStyle w:val="ListParagraph"/>
+        <w:numPr>
+          <w:ilvl w:val="0"/>
+          <w:numId w:val="3"/>
+        </w:numPr>
         <w:spacing w:after="0" w:line="240" w:lineRule="auto"/>
         <w:rPr>
           <w:b/>
@@ -1419,14 +2648,7 @@
           <w:sz w:val="28"/>
           <w:szCs w:val="28"/>
         </w:rPr>
-        <w:t>DELETE</w:t>
-      </w:r>
-      <w:r>
-        <w:rPr>
-          <w:sz w:val="28"/>
-          <w:szCs w:val="28"/>
-        </w:rPr>
-        <w:t xml:space="preserve"> - FROM - WHERE</w:t>
+        <w:t>DELETE - FROM - WHERE</w:t>
       </w:r>
     </w:p>
     <w:tbl>
@@ -1444,7 +2666,7 @@
       <w:tr>
         <w:tc>
           <w:tcPr>
-            <w:tcW w:w="3116" w:type="dxa"/>
+            <w:tcW w:w="6007" w:type="dxa"/>
           </w:tcPr>
           <w:p>
             <w:pPr>
@@ -1463,13 +2685,14 @@
                 <w:sz w:val="28"/>
                 <w:szCs w:val="28"/>
               </w:rPr>
+              <w:lastRenderedPageBreak/>
               <w:t>SQL</w:t>
             </w:r>
           </w:p>
         </w:tc>
         <w:tc>
           <w:tcPr>
-            <w:tcW w:w="3117" w:type="dxa"/>
+            <w:tcW w:w="1536" w:type="dxa"/>
           </w:tcPr>
           <w:p>
             <w:pPr>
@@ -1494,7 +2717,7 @@
         </w:tc>
         <w:tc>
           <w:tcPr>
-            <w:tcW w:w="3117" w:type="dxa"/>
+            <w:tcW w:w="1087" w:type="dxa"/>
           </w:tcPr>
           <w:p>
             <w:pPr>
@@ -1521,7 +2744,7 @@
       <w:tr>
         <w:tc>
           <w:tcPr>
-            <w:tcW w:w="3116" w:type="dxa"/>
+            <w:tcW w:w="6007" w:type="dxa"/>
           </w:tcPr>
           <w:p>
             <w:pPr>
@@ -1543,7 +2766,7 @@
         </w:tc>
         <w:tc>
           <w:tcPr>
-            <w:tcW w:w="3117" w:type="dxa"/>
+            <w:tcW w:w="1536" w:type="dxa"/>
           </w:tcPr>
           <w:p>
             <w:pPr>
@@ -1565,7 +2788,7 @@
         </w:tc>
         <w:tc>
           <w:tcPr>
-            <w:tcW w:w="3117" w:type="dxa"/>
+            <w:tcW w:w="1087" w:type="dxa"/>
           </w:tcPr>
           <w:p>
             <w:pPr>
@@ -1583,53 +2806,6 @@
               </w:rPr>
               <w:t>delete</w:t>
             </w:r>
-          </w:p>
-        </w:tc>
-      </w:tr>
-      <w:tr>
-        <w:tc>
-          <w:tcPr>
-            <w:tcW w:w="3116" w:type="dxa"/>
-          </w:tcPr>
-          <w:p>
-            <w:pPr>
-              <w:pStyle w:val="ListParagraph"/>
-              <w:ind w:left="0"/>
-              <w:rPr>
-                <w:sz w:val="28"/>
-                <w:szCs w:val="28"/>
-              </w:rPr>
-            </w:pPr>
-          </w:p>
-        </w:tc>
-        <w:tc>
-          <w:tcPr>
-            <w:tcW w:w="3117" w:type="dxa"/>
-          </w:tcPr>
-          <w:p>
-            <w:pPr>
-              <w:pStyle w:val="ListParagraph"/>
-              <w:ind w:left="0"/>
-              <w:rPr>
-                <w:sz w:val="28"/>
-                <w:szCs w:val="28"/>
-              </w:rPr>
-            </w:pPr>
-          </w:p>
-        </w:tc>
-        <w:tc>
-          <w:tcPr>
-            <w:tcW w:w="3117" w:type="dxa"/>
-          </w:tcPr>
-          <w:p>
-            <w:pPr>
-              <w:pStyle w:val="ListParagraph"/>
-              <w:ind w:left="0"/>
-              <w:rPr>
-                <w:sz w:val="28"/>
-                <w:szCs w:val="28"/>
-              </w:rPr>
-            </w:pPr>
           </w:p>
         </w:tc>
       </w:tr>
@@ -1662,7 +2838,6 @@
           <w:sz w:val="28"/>
           <w:szCs w:val="28"/>
         </w:rPr>
-        <w:lastRenderedPageBreak/>
         <w:t>INSERT</w:t>
       </w:r>
     </w:p>
@@ -1912,8 +3087,6 @@
             </w:pPr>
           </w:p>
         </w:tc>
-        <w:bookmarkStart w:id="0" w:name="_GoBack"/>
-        <w:bookmarkEnd w:id="0"/>
       </w:tr>
     </w:tbl>
     <w:p>
@@ -1988,6 +3161,95 @@
 <file path=word/numbering.xml><?xml version="1.0" encoding="utf-8"?>
 <w:numbering xmlns:wpc="http://schemas.microsoft.com/office/word/2010/wordprocessingCanvas" xmlns:cx="http://schemas.microsoft.com/office/drawing/2014/chartex" xmlns:mc="http://schemas.openxmlformats.org/markup-compatibility/2006" xmlns:o="urn:schemas-microsoft-com:office:office" xmlns:r="http://schemas.openxmlformats.org/officeDocument/2006/relationships" xmlns:m="http://schemas.openxmlformats.org/officeDocument/2006/math" xmlns:v="urn:schemas-microsoft-com:vml" xmlns:wp14="http://schemas.microsoft.com/office/word/2010/wordprocessingDrawing" xmlns:wp="http://schemas.openxmlformats.org/drawingml/2006/wordprocessingDrawing" xmlns:w10="urn:schemas-microsoft-com:office:word" xmlns:w="http://schemas.openxmlformats.org/wordprocessingml/2006/main" xmlns:w14="http://schemas.microsoft.com/office/word/2010/wordml" xmlns:w15="http://schemas.microsoft.com/office/word/2012/wordml" xmlns:w16se="http://schemas.microsoft.com/office/word/2015/wordml/symex" xmlns:wpg="http://schemas.microsoft.com/office/word/2010/wordprocessingGroup" xmlns:wpi="http://schemas.microsoft.com/office/word/2010/wordprocessingInk" xmlns:wne="http://schemas.microsoft.com/office/word/2006/wordml" xmlns:wps="http://schemas.microsoft.com/office/word/2010/wordprocessingShape" mc:Ignorable="w14 w15 w16se wp14">
   <w:abstractNum w:abstractNumId="0" w15:restartNumberingAfterBreak="0">
+    <w:nsid w:val="171F2384"/>
+    <w:multiLevelType w:val="hybridMultilevel"/>
+    <w:tmpl w:val="9424D7EE"/>
+    <w:lvl w:ilvl="0" w:tplc="0409000F">
+      <w:start w:val="1"/>
+      <w:numFmt w:val="decimal"/>
+      <w:lvlText w:val="%1."/>
+      <w:lvlJc w:val="left"/>
+      <w:pPr>
+        <w:ind w:left="720" w:hanging="360"/>
+      </w:pPr>
+      <w:rPr>
+        <w:rFonts w:hint="default"/>
+      </w:rPr>
+    </w:lvl>
+    <w:lvl w:ilvl="1" w:tplc="04090019" w:tentative="1">
+      <w:start w:val="1"/>
+      <w:numFmt w:val="lowerLetter"/>
+      <w:lvlText w:val="%2."/>
+      <w:lvlJc w:val="left"/>
+      <w:pPr>
+        <w:ind w:left="1440" w:hanging="360"/>
+      </w:pPr>
+    </w:lvl>
+    <w:lvl w:ilvl="2" w:tplc="0409001B" w:tentative="1">
+      <w:start w:val="1"/>
+      <w:numFmt w:val="lowerRoman"/>
+      <w:lvlText w:val="%3."/>
+      <w:lvlJc w:val="right"/>
+      <w:pPr>
+        <w:ind w:left="2160" w:hanging="180"/>
+      </w:pPr>
+    </w:lvl>
+    <w:lvl w:ilvl="3" w:tplc="0409000F" w:tentative="1">
+      <w:start w:val="1"/>
+      <w:numFmt w:val="decimal"/>
+      <w:lvlText w:val="%4."/>
+      <w:lvlJc w:val="left"/>
+      <w:pPr>
+        <w:ind w:left="2880" w:hanging="360"/>
+      </w:pPr>
+    </w:lvl>
+    <w:lvl w:ilvl="4" w:tplc="04090019" w:tentative="1">
+      <w:start w:val="1"/>
+      <w:numFmt w:val="lowerLetter"/>
+      <w:lvlText w:val="%5."/>
+      <w:lvlJc w:val="left"/>
+      <w:pPr>
+        <w:ind w:left="3600" w:hanging="360"/>
+      </w:pPr>
+    </w:lvl>
+    <w:lvl w:ilvl="5" w:tplc="0409001B" w:tentative="1">
+      <w:start w:val="1"/>
+      <w:numFmt w:val="lowerRoman"/>
+      <w:lvlText w:val="%6."/>
+      <w:lvlJc w:val="right"/>
+      <w:pPr>
+        <w:ind w:left="4320" w:hanging="180"/>
+      </w:pPr>
+    </w:lvl>
+    <w:lvl w:ilvl="6" w:tplc="0409000F" w:tentative="1">
+      <w:start w:val="1"/>
+      <w:numFmt w:val="decimal"/>
+      <w:lvlText w:val="%7."/>
+      <w:lvlJc w:val="left"/>
+      <w:pPr>
+        <w:ind w:left="5040" w:hanging="360"/>
+      </w:pPr>
+    </w:lvl>
+    <w:lvl w:ilvl="7" w:tplc="04090019" w:tentative="1">
+      <w:start w:val="1"/>
+      <w:numFmt w:val="lowerLetter"/>
+      <w:lvlText w:val="%8."/>
+      <w:lvlJc w:val="left"/>
+      <w:pPr>
+        <w:ind w:left="5760" w:hanging="360"/>
+      </w:pPr>
+    </w:lvl>
+    <w:lvl w:ilvl="8" w:tplc="0409001B" w:tentative="1">
+      <w:start w:val="1"/>
+      <w:numFmt w:val="lowerRoman"/>
+      <w:lvlText w:val="%9."/>
+      <w:lvlJc w:val="right"/>
+      <w:pPr>
+        <w:ind w:left="6480" w:hanging="180"/>
+      </w:pPr>
+    </w:lvl>
+  </w:abstractNum>
+  <w:abstractNum w:abstractNumId="1" w15:restartNumberingAfterBreak="0">
     <w:nsid w:val="1F122DAB"/>
     <w:multiLevelType w:val="hybridMultilevel"/>
     <w:tmpl w:val="A36C0A48"/>
@@ -2100,7 +3362,7 @@
       </w:rPr>
     </w:lvl>
   </w:abstractNum>
-  <w:abstractNum w:abstractNumId="1" w15:restartNumberingAfterBreak="0">
+  <w:abstractNum w:abstractNumId="2" w15:restartNumberingAfterBreak="0">
     <w:nsid w:val="21376ED5"/>
     <w:multiLevelType w:val="hybridMultilevel"/>
     <w:tmpl w:val="A5C60BAC"/>
@@ -2213,11 +3475,131 @@
       </w:rPr>
     </w:lvl>
   </w:abstractNum>
+  <w:abstractNum w:abstractNumId="3" w15:restartNumberingAfterBreak="0">
+    <w:nsid w:val="277327CE"/>
+    <w:multiLevelType w:val="hybridMultilevel"/>
+    <w:tmpl w:val="55921E3C"/>
+    <w:lvl w:ilvl="0" w:tplc="20E43610">
+      <w:start w:val="3"/>
+      <w:numFmt w:val="bullet"/>
+      <w:lvlText w:val="-"/>
+      <w:lvlJc w:val="left"/>
+      <w:pPr>
+        <w:ind w:left="720" w:hanging="360"/>
+      </w:pPr>
+      <w:rPr>
+        <w:rFonts w:ascii="Calibri" w:eastAsiaTheme="minorHAnsi" w:hAnsi="Calibri" w:cs="Calibri" w:hint="default"/>
+        <w:b w:val="0"/>
+      </w:rPr>
+    </w:lvl>
+    <w:lvl w:ilvl="1" w:tplc="04090003" w:tentative="1">
+      <w:start w:val="1"/>
+      <w:numFmt w:val="bullet"/>
+      <w:lvlText w:val="o"/>
+      <w:lvlJc w:val="left"/>
+      <w:pPr>
+        <w:ind w:left="1440" w:hanging="360"/>
+      </w:pPr>
+      <w:rPr>
+        <w:rFonts w:ascii="Courier New" w:hAnsi="Courier New" w:cs="Courier New" w:hint="default"/>
+      </w:rPr>
+    </w:lvl>
+    <w:lvl w:ilvl="2" w:tplc="04090005" w:tentative="1">
+      <w:start w:val="1"/>
+      <w:numFmt w:val="bullet"/>
+      <w:lvlText w:val=""/>
+      <w:lvlJc w:val="left"/>
+      <w:pPr>
+        <w:ind w:left="2160" w:hanging="360"/>
+      </w:pPr>
+      <w:rPr>
+        <w:rFonts w:ascii="Wingdings" w:hAnsi="Wingdings" w:hint="default"/>
+      </w:rPr>
+    </w:lvl>
+    <w:lvl w:ilvl="3" w:tplc="04090001" w:tentative="1">
+      <w:start w:val="1"/>
+      <w:numFmt w:val="bullet"/>
+      <w:lvlText w:val=""/>
+      <w:lvlJc w:val="left"/>
+      <w:pPr>
+        <w:ind w:left="2880" w:hanging="360"/>
+      </w:pPr>
+      <w:rPr>
+        <w:rFonts w:ascii="Symbol" w:hAnsi="Symbol" w:hint="default"/>
+      </w:rPr>
+    </w:lvl>
+    <w:lvl w:ilvl="4" w:tplc="04090003" w:tentative="1">
+      <w:start w:val="1"/>
+      <w:numFmt w:val="bullet"/>
+      <w:lvlText w:val="o"/>
+      <w:lvlJc w:val="left"/>
+      <w:pPr>
+        <w:ind w:left="3600" w:hanging="360"/>
+      </w:pPr>
+      <w:rPr>
+        <w:rFonts w:ascii="Courier New" w:hAnsi="Courier New" w:cs="Courier New" w:hint="default"/>
+      </w:rPr>
+    </w:lvl>
+    <w:lvl w:ilvl="5" w:tplc="04090005" w:tentative="1">
+      <w:start w:val="1"/>
+      <w:numFmt w:val="bullet"/>
+      <w:lvlText w:val=""/>
+      <w:lvlJc w:val="left"/>
+      <w:pPr>
+        <w:ind w:left="4320" w:hanging="360"/>
+      </w:pPr>
+      <w:rPr>
+        <w:rFonts w:ascii="Wingdings" w:hAnsi="Wingdings" w:hint="default"/>
+      </w:rPr>
+    </w:lvl>
+    <w:lvl w:ilvl="6" w:tplc="04090001" w:tentative="1">
+      <w:start w:val="1"/>
+      <w:numFmt w:val="bullet"/>
+      <w:lvlText w:val=""/>
+      <w:lvlJc w:val="left"/>
+      <w:pPr>
+        <w:ind w:left="5040" w:hanging="360"/>
+      </w:pPr>
+      <w:rPr>
+        <w:rFonts w:ascii="Symbol" w:hAnsi="Symbol" w:hint="default"/>
+      </w:rPr>
+    </w:lvl>
+    <w:lvl w:ilvl="7" w:tplc="04090003" w:tentative="1">
+      <w:start w:val="1"/>
+      <w:numFmt w:val="bullet"/>
+      <w:lvlText w:val="o"/>
+      <w:lvlJc w:val="left"/>
+      <w:pPr>
+        <w:ind w:left="5760" w:hanging="360"/>
+      </w:pPr>
+      <w:rPr>
+        <w:rFonts w:ascii="Courier New" w:hAnsi="Courier New" w:cs="Courier New" w:hint="default"/>
+      </w:rPr>
+    </w:lvl>
+    <w:lvl w:ilvl="8" w:tplc="04090005" w:tentative="1">
+      <w:start w:val="1"/>
+      <w:numFmt w:val="bullet"/>
+      <w:lvlText w:val=""/>
+      <w:lvlJc w:val="left"/>
+      <w:pPr>
+        <w:ind w:left="6480" w:hanging="360"/>
+      </w:pPr>
+      <w:rPr>
+        <w:rFonts w:ascii="Wingdings" w:hAnsi="Wingdings" w:hint="default"/>
+      </w:rPr>
+    </w:lvl>
+  </w:abstractNum>
   <w:num w:numId="1">
+    <w:abstractNumId w:val="2"/>
+  </w:num>
+  <w:num w:numId="2">
     <w:abstractNumId w:val="1"/>
   </w:num>
-  <w:num w:numId="2">
+  <w:num w:numId="3">
     <w:abstractNumId w:val="0"/>
+  </w:num>
+  <w:num w:numId="4">
+    <w:abstractNumId w:val="3"/>
   </w:num>
 </w:numbering>
 </file>
@@ -2619,6 +4001,7 @@
   <w:style w:type="character" w:default="1" w:styleId="DefaultParagraphFont">
     <w:name w:val="Default Paragraph Font"/>
     <w:uiPriority w:val="1"/>
+    <w:semiHidden/>
     <w:unhideWhenUsed/>
   </w:style>
   <w:style w:type="table" w:default="1" w:styleId="TableNormal">

</xml_diff>